<commit_message>
feat: Major form enhancements and UI improvements (v3.2.0)
Evening session improvements:
- Add New Policy: Success confirmation, auto-clear, Calculate button
- Edit Transaction: Field reorganization, collapsible Internal Fields
- Date format standardization to MM/DD/YYYY
- Removed empty form sections for cleaner UI
- Fixed Commissionable Premium calculation logic

Morning session improvements:
- Comprehensive Formula Documentation in Admin Panel
- Number formatting standardization (2 decimal places)
- Policy Type management improvements
- Broker Fee field reorganization

🤖 Generated with Claude Code

Co-Authored-By: Claude <noreply@anthropic.com>
</commit_message>
<xml_diff>
--- a/FIX LIST.docx
+++ b/FIX LIST.docx
@@ -345,801 +345,376 @@
           <w:numId w:val="2"/>
         </w:numPr>
       </w:pPr>
-      <w:proofErr w:type="gramStart"/>
-      <w:r>
-        <w:t>Should</w:t>
-      </w:r>
-      <w:proofErr w:type="gramEnd"/>
-      <w:r>
-        <w:t xml:space="preserve"> be (0.50 or 50%)</w:t>
-      </w:r>
-    </w:p>
+      <w:r>
+        <w:t>Should be (0.50 or 50%)</w:t>
+      </w:r>
+    </w:p>
+    <w:p>
+      <w:pPr>
+        <w:pStyle w:val="ListParagraph"/>
+        <w:ind w:left="2160"/>
+      </w:pPr>
+    </w:p>
+    <w:p>
+      <w:pPr>
+        <w:pStyle w:val="ListParagraph"/>
+        <w:numPr>
+          <w:ilvl w:val="0"/>
+          <w:numId w:val="2"/>
+        </w:numPr>
+      </w:pPr>
+      <w:r>
+        <w:t>Add Policy Term column</w:t>
+      </w:r>
+    </w:p>
+    <w:p>
+      <w:pPr>
+        <w:pStyle w:val="ListParagraph"/>
+        <w:numPr>
+          <w:ilvl w:val="0"/>
+          <w:numId w:val="2"/>
+        </w:numPr>
+      </w:pPr>
+      <w:r>
+        <w:t>Ad New Policy Transaction Page</w:t>
+      </w:r>
+    </w:p>
+    <w:p>
+      <w:pPr>
+        <w:pStyle w:val="ListParagraph"/>
+        <w:numPr>
+          <w:ilvl w:val="1"/>
+          <w:numId w:val="2"/>
+        </w:numPr>
+      </w:pPr>
+      <w:r>
+        <w:t xml:space="preserve">Need </w:t>
+      </w:r>
+      <w:r>
+        <w:t>option to</w:t>
+      </w:r>
+      <w:r>
+        <w:t xml:space="preserve"> add Policy Types</w:t>
+      </w:r>
+    </w:p>
+    <w:p>
+      <w:pPr>
+        <w:pStyle w:val="ListParagraph"/>
+        <w:numPr>
+          <w:ilvl w:val="0"/>
+          <w:numId w:val="2"/>
+        </w:numPr>
+        <w:shd w:val="clear" w:color="auto" w:fill="FFFFFF"/>
+        <w:spacing w:after="0" w:line="240" w:lineRule="auto"/>
+        <w:outlineLvl w:val="3"/>
+        <w:rPr>
+          <w:rFonts w:ascii="Source Sans Pro" w:eastAsia="Times New Roman" w:hAnsi="Source Sans Pro" w:cs="Times New Roman"/>
+          <w:b/>
+          <w:bCs/>
+          <w:color w:val="31333F"/>
+          <w:kern w:val="0"/>
+          <w14:ligatures w14:val="none"/>
+        </w:rPr>
+      </w:pPr>
+      <w:r>
+        <w:rPr>
+          <w:rFonts w:ascii="Source Sans Pro" w:eastAsia="Times New Roman" w:hAnsi="Source Sans Pro" w:cs="Times New Roman"/>
+          <w:b/>
+          <w:bCs/>
+          <w:color w:val="31333F"/>
+          <w:kern w:val="0"/>
+          <w14:ligatures w14:val="none"/>
+        </w:rPr>
+        <w:t> </w:t>
+      </w:r>
+      <w:r>
+        <w:rPr>
+          <w:rFonts w:ascii="Source Sans Pro" w:eastAsia="Times New Roman" w:hAnsi="Source Sans Pro" w:cs="Times New Roman"/>
+          <w:b/>
+          <w:bCs/>
+          <w:color w:val="31333F"/>
+          <w:kern w:val="0"/>
+          <w14:ligatures w14:val="none"/>
+        </w:rPr>
+        <w:t>ADMIN PANEL/ FORMUL ISSUES/</w:t>
+      </w:r>
+      <w:r>
+        <w:rPr>
+          <w:rFonts w:ascii="Source Sans Pro" w:eastAsia="Times New Roman" w:hAnsi="Source Sans Pro" w:cs="Times New Roman"/>
+          <w:b/>
+          <w:bCs/>
+          <w:color w:val="31333F"/>
+          <w:kern w:val="0"/>
+          <w14:ligatures w14:val="none"/>
+        </w:rPr>
+        <w:t>CRITICAL ISSUE: Agent Comm Rate Inconsistency</w:t>
+      </w:r>
+    </w:p>
+    <w:p>
+      <w:pPr>
+        <w:pStyle w:val="ListParagraph"/>
+        <w:numPr>
+          <w:ilvl w:val="0"/>
+          <w:numId w:val="2"/>
+        </w:numPr>
+      </w:pPr>
+    </w:p>
+    <w:p/>
+    <w:p/>
     <w:p/>
     <w:p>
       <w:pPr>
         <w:rPr>
           <w:b/>
           <w:bCs/>
-          <w:sz w:val="36"/>
-          <w:szCs w:val="36"/>
+          <w:sz w:val="32"/>
+          <w:szCs w:val="32"/>
         </w:rPr>
       </w:pPr>
       <w:r>
         <w:rPr>
           <w:b/>
           <w:bCs/>
-          <w:sz w:val="36"/>
-          <w:szCs w:val="36"/>
+          <w:sz w:val="32"/>
+          <w:szCs w:val="32"/>
         </w:rPr>
-        <w:t>Phase 0 Testing Checklist</w:t>
+        <w:t>Quick Test Checklist for Broker Fees &amp; Tax Implementation</w:t>
       </w:r>
     </w:p>
     <w:p/>
     <w:p>
-      <w:pPr>
-        <w:rPr>
-          <w:highlight w:val="green"/>
-        </w:rPr>
-      </w:pPr>
       <w:r>
         <w:t xml:space="preserve">  </w:t>
-      </w:r>
-      <w:r>
-        <w:rPr>
-          <w:highlight w:val="green"/>
-        </w:rPr>
-        <w:t xml:space="preserve">1. </w:t>
-      </w:r>
-      <w:proofErr w:type="gramStart"/>
-      <w:r>
-        <w:rPr>
-          <w:highlight w:val="green"/>
-        </w:rPr>
-        <w:t>Application Startup</w:t>
-      </w:r>
-      <w:proofErr w:type="gramEnd"/>
-    </w:p>
-    <w:p>
-      <w:pPr>
-        <w:rPr>
-          <w:highlight w:val="green"/>
-        </w:rPr>
-      </w:pPr>
-      <w:r>
-        <w:rPr>
-          <w:highlight w:val="green"/>
-        </w:rPr>
-        <w:t xml:space="preserve">  - Application starts without errors</w:t>
-      </w:r>
-    </w:p>
-    <w:p>
-      <w:pPr>
-        <w:rPr>
-          <w:highlight w:val="green"/>
-        </w:rPr>
-      </w:pPr>
-      <w:r>
-        <w:rPr>
-          <w:highlight w:val="green"/>
-        </w:rPr>
-        <w:t xml:space="preserve">  - Can log in successfully</w:t>
-      </w:r>
-    </w:p>
-    <w:p>
-      <w:pPr>
-        <w:rPr>
-          <w:highlight w:val="green"/>
-        </w:rPr>
-      </w:pPr>
-      <w:r>
-        <w:rPr>
-          <w:highlight w:val="green"/>
-        </w:rPr>
-        <w:t xml:space="preserve">  - All menu items are accessible</w:t>
-      </w:r>
-    </w:p>
-    <w:p>
-      <w:pPr>
-        <w:rPr>
-          <w:highlight w:val="green"/>
-        </w:rPr>
-      </w:pPr>
-    </w:p>
-    <w:p>
-      <w:r>
-        <w:rPr>
-          <w:highlight w:val="green"/>
-        </w:rPr>
-        <w:t xml:space="preserve">  2. Edit Policies - Search &amp; Display</w:t>
-      </w:r>
-    </w:p>
-    <w:p/>
-    <w:p>
-      <w:pPr>
-        <w:rPr>
-          <w:highlight w:val="green"/>
-        </w:rPr>
-      </w:pPr>
-      <w:r>
-        <w:lastRenderedPageBreak/>
-        <w:t xml:space="preserve">  </w:t>
-      </w:r>
-      <w:r>
-        <w:rPr>
-          <w:highlight w:val="green"/>
-        </w:rPr>
-        <w:t>Test 2.1: Regular Transactions Only</w:t>
-      </w:r>
-    </w:p>
-    <w:p>
-      <w:pPr>
-        <w:rPr>
-          <w:highlight w:val="green"/>
-        </w:rPr>
-      </w:pPr>
-      <w:r>
-        <w:rPr>
-          <w:highlight w:val="green"/>
-        </w:rPr>
-        <w:t xml:space="preserve">  - Search for </w:t>
-      </w:r>
-      <w:proofErr w:type="gramStart"/>
-      <w:r>
-        <w:rPr>
-          <w:highlight w:val="green"/>
-        </w:rPr>
-        <w:t>customer</w:t>
-      </w:r>
-      <w:proofErr w:type="gramEnd"/>
-      <w:r>
-        <w:rPr>
-          <w:highlight w:val="green"/>
-        </w:rPr>
-        <w:t xml:space="preserve"> with ONLY regular transactions</w:t>
-      </w:r>
-    </w:p>
-    <w:p>
-      <w:pPr>
-        <w:rPr>
-          <w:highlight w:val="green"/>
-        </w:rPr>
-      </w:pPr>
-      <w:r>
-        <w:rPr>
-          <w:highlight w:val="green"/>
-        </w:rPr>
-        <w:t xml:space="preserve">  - Verify: "Found X transactions for editing"</w:t>
-      </w:r>
-    </w:p>
-    <w:p>
-      <w:pPr>
-        <w:rPr>
-          <w:highlight w:val="green"/>
-        </w:rPr>
-      </w:pPr>
-      <w:r>
-        <w:rPr>
-          <w:highlight w:val="green"/>
-        </w:rPr>
-        <w:t xml:space="preserve">  - All transactions appear in data editor</w:t>
-      </w:r>
-    </w:p>
-    <w:p>
-      <w:r>
-        <w:rPr>
-          <w:highlight w:val="green"/>
-        </w:rPr>
-        <w:t xml:space="preserve">  - Can select with checkboxes</w:t>
-      </w:r>
-    </w:p>
-    <w:p/>
-    <w:p>
-      <w:pPr>
-        <w:rPr>
-          <w:highlight w:val="green"/>
-        </w:rPr>
-      </w:pPr>
-      <w:r>
-        <w:t xml:space="preserve">  </w:t>
-      </w:r>
-      <w:r>
-        <w:rPr>
-          <w:highlight w:val="green"/>
-        </w:rPr>
-        <w:t>Test 2.2: Mixed Transactions</w:t>
-      </w:r>
-    </w:p>
-    <w:p>
-      <w:pPr>
-        <w:rPr>
-          <w:highlight w:val="green"/>
-        </w:rPr>
-      </w:pPr>
-      <w:r>
-        <w:rPr>
-          <w:highlight w:val="green"/>
-        </w:rPr>
-        <w:t xml:space="preserve">  - Search for </w:t>
-      </w:r>
-      <w:proofErr w:type="gramStart"/>
-      <w:r>
-        <w:rPr>
-          <w:highlight w:val="green"/>
-        </w:rPr>
-        <w:t>customer</w:t>
-      </w:r>
-      <w:proofErr w:type="gramEnd"/>
-      <w:r>
-        <w:rPr>
-          <w:highlight w:val="green"/>
-        </w:rPr>
-        <w:t xml:space="preserve"> with BOTH regular AND reconciliation</w:t>
-      </w:r>
-    </w:p>
-    <w:p>
-      <w:pPr>
-        <w:rPr>
-          <w:highlight w:val="green"/>
-        </w:rPr>
-      </w:pPr>
-      <w:r>
-        <w:rPr>
-          <w:highlight w:val="green"/>
-        </w:rPr>
-        <w:t xml:space="preserve">  - See TWO messages:</w:t>
-      </w:r>
-    </w:p>
-    <w:p>
-      <w:pPr>
-        <w:rPr>
-          <w:highlight w:val="green"/>
-        </w:rPr>
-      </w:pPr>
-      <w:r>
-        <w:rPr>
-          <w:highlight w:val="green"/>
-        </w:rPr>
-        <w:t xml:space="preserve">    - "Found X editable transactions" (green)</w:t>
-      </w:r>
-    </w:p>
-    <w:p>
-      <w:pPr>
-        <w:rPr>
-          <w:highlight w:val="green"/>
-        </w:rPr>
-      </w:pPr>
-      <w:r>
-        <w:rPr>
-          <w:highlight w:val="green"/>
-        </w:rPr>
-        <w:t xml:space="preserve">    - "</w:t>
-      </w:r>
-      <w:r>
-        <w:rPr>
-          <w:rFonts w:ascii="Segoe UI Emoji" w:hAnsi="Segoe UI Emoji" w:cs="Segoe UI Emoji"/>
-          <w:highlight w:val="green"/>
-        </w:rPr>
-        <w:t>🔒</w:t>
-      </w:r>
-      <w:r>
-        <w:rPr>
-          <w:highlight w:val="green"/>
-        </w:rPr>
-        <w:t xml:space="preserve"> Y reconciliation entries (view in Reconciliation page)" (blue)</w:t>
-      </w:r>
-    </w:p>
-    <w:p>
-      <w:pPr>
-        <w:rPr>
-          <w:highlight w:val="green"/>
-        </w:rPr>
-      </w:pPr>
-      <w:r>
-        <w:rPr>
-          <w:highlight w:val="green"/>
-        </w:rPr>
-        <w:t xml:space="preserve">  - ONLY regular transactions in data editor</w:t>
-      </w:r>
-    </w:p>
-    <w:p>
-      <w:pPr>
-        <w:rPr>
-          <w:highlight w:val="green"/>
-        </w:rPr>
-      </w:pPr>
-      <w:r>
-        <w:rPr>
-          <w:highlight w:val="green"/>
-        </w:rPr>
-        <w:t xml:space="preserve">  - NO -STMT-, -VOID-, -ADJ- visible</w:t>
-      </w:r>
-    </w:p>
-    <w:p>
-      <w:pPr>
-        <w:rPr>
-          <w:highlight w:val="green"/>
-        </w:rPr>
-      </w:pPr>
-    </w:p>
-    <w:p>
-      <w:pPr>
-        <w:rPr>
-          <w:highlight w:val="green"/>
-        </w:rPr>
-      </w:pPr>
-      <w:r>
-        <w:rPr>
-          <w:highlight w:val="green"/>
-        </w:rPr>
-        <w:t>Expected Results:</w:t>
-      </w:r>
-    </w:p>
-    <w:p>
-      <w:pPr>
-        <w:rPr>
-          <w:highlight w:val="green"/>
-        </w:rPr>
-      </w:pPr>
-    </w:p>
-    <w:p>
-      <w:pPr>
-        <w:rPr>
-          <w:highlight w:val="green"/>
-        </w:rPr>
-      </w:pPr>
-      <w:r>
-        <w:rPr>
-          <w:highlight w:val="green"/>
-        </w:rPr>
-        <w:t xml:space="preserve">  1. Two messages at the top:</w:t>
-      </w:r>
-    </w:p>
-    <w:p>
-      <w:pPr>
-        <w:rPr>
-          <w:highlight w:val="green"/>
-        </w:rPr>
-      </w:pPr>
-      <w:r>
-        <w:rPr>
-          <w:highlight w:val="green"/>
-        </w:rPr>
-        <w:t xml:space="preserve">    - </w:t>
-      </w:r>
-      <w:r>
-        <w:rPr>
-          <w:rFonts w:ascii="Segoe UI Emoji" w:hAnsi="Segoe UI Emoji" w:cs="Segoe UI Emoji"/>
-          <w:highlight w:val="green"/>
-        </w:rPr>
-        <w:t>✅</w:t>
-      </w:r>
-      <w:r>
-        <w:rPr>
-          <w:highlight w:val="green"/>
-        </w:rPr>
-        <w:t xml:space="preserve"> "Found 1 editable transaction" (in green)</w:t>
-      </w:r>
-    </w:p>
-    <w:p>
-      <w:pPr>
-        <w:rPr>
-          <w:highlight w:val="green"/>
-        </w:rPr>
-      </w:pPr>
-      <w:r>
-        <w:rPr>
-          <w:highlight w:val="green"/>
-        </w:rPr>
-        <w:t xml:space="preserve">    </w:t>
-      </w:r>
-      <w:proofErr w:type="gramStart"/>
-      <w:r>
-        <w:rPr>
-          <w:highlight w:val="green"/>
-        </w:rPr>
-        <w:t xml:space="preserve">- </w:t>
-      </w:r>
-      <w:r>
-        <w:rPr>
-          <w:rFonts w:ascii="Segoe UI Emoji" w:hAnsi="Segoe UI Emoji" w:cs="Segoe UI Emoji"/>
-          <w:highlight w:val="green"/>
-        </w:rPr>
-        <w:t>🔒</w:t>
-      </w:r>
-      <w:r>
-        <w:rPr>
-          <w:highlight w:val="green"/>
-        </w:rPr>
-        <w:t xml:space="preserve"> "</w:t>
-      </w:r>
-      <w:proofErr w:type="gramEnd"/>
-      <w:r>
-        <w:rPr>
-          <w:highlight w:val="green"/>
-        </w:rPr>
-        <w:t>1 reconciliation entry (view in Reconciliation page)" (in blue info box)</w:t>
-      </w:r>
-    </w:p>
-    <w:p>
-      <w:pPr>
-        <w:rPr>
-          <w:highlight w:val="green"/>
-        </w:rPr>
-      </w:pPr>
-      <w:r>
-        <w:rPr>
-          <w:highlight w:val="green"/>
-        </w:rPr>
-        <w:t xml:space="preserve">  2. In the data editor:</w:t>
-      </w:r>
-    </w:p>
-    <w:p>
-      <w:pPr>
-        <w:rPr>
-          <w:highlight w:val="green"/>
-        </w:rPr>
-      </w:pPr>
-      <w:r>
-        <w:rPr>
-          <w:highlight w:val="green"/>
-        </w:rPr>
-        <w:t xml:space="preserve">    - </w:t>
-      </w:r>
-      <w:r>
-        <w:rPr>
-          <w:rFonts w:ascii="Segoe UI Emoji" w:hAnsi="Segoe UI Emoji" w:cs="Segoe UI Emoji"/>
-          <w:highlight w:val="green"/>
-        </w:rPr>
-        <w:t>✅</w:t>
-      </w:r>
-      <w:r>
-        <w:rPr>
-          <w:highlight w:val="green"/>
-        </w:rPr>
-        <w:t xml:space="preserve"> ONLY the regular transaction (7C8LPL9) should be visible</w:t>
-      </w:r>
-    </w:p>
-    <w:p>
-      <w:pPr>
-        <w:rPr>
-          <w:highlight w:val="green"/>
-        </w:rPr>
-      </w:pPr>
-      <w:r>
-        <w:rPr>
-          <w:highlight w:val="green"/>
-        </w:rPr>
-        <w:t xml:space="preserve">    - </w:t>
-      </w:r>
-      <w:r>
-        <w:rPr>
-          <w:rFonts w:ascii="Segoe UI Emoji" w:hAnsi="Segoe UI Emoji" w:cs="Segoe UI Emoji"/>
-          <w:highlight w:val="green"/>
-        </w:rPr>
-        <w:t>❌</w:t>
-      </w:r>
-      <w:r>
-        <w:rPr>
-          <w:highlight w:val="green"/>
-        </w:rPr>
-        <w:t xml:space="preserve"> The -STMT- transaction should NOT appear in the editor</w:t>
-      </w:r>
-    </w:p>
-    <w:p>
-      <w:pPr>
-        <w:rPr>
-          <w:highlight w:val="green"/>
-        </w:rPr>
-      </w:pPr>
-      <w:r>
-        <w:rPr>
-          <w:highlight w:val="green"/>
-        </w:rPr>
-        <w:t xml:space="preserve">  3. What you can do:</w:t>
-      </w:r>
-    </w:p>
-    <w:p>
-      <w:pPr>
-        <w:rPr>
-          <w:highlight w:val="green"/>
-        </w:rPr>
-      </w:pPr>
-      <w:r>
-        <w:rPr>
-          <w:highlight w:val="green"/>
-        </w:rPr>
-        <w:t xml:space="preserve">    - Select and edit the regular transaction</w:t>
-      </w:r>
-    </w:p>
-    <w:p>
-      <w:r>
-        <w:rPr>
-          <w:highlight w:val="green"/>
-        </w:rPr>
-        <w:t xml:space="preserve">    - Cannot see or select the reconciliation entry</w:t>
-      </w:r>
-    </w:p>
-    <w:p/>
-    <w:p>
-      <w:pPr>
-        <w:rPr>
-          <w:highlight w:val="green"/>
-        </w:rPr>
-      </w:pPr>
-      <w:r>
-        <w:t xml:space="preserve">  </w:t>
-      </w:r>
-      <w:r>
-        <w:rPr>
-          <w:highlight w:val="green"/>
-        </w:rPr>
-        <w:t>Test 2.3: Reconciliation Only</w:t>
-      </w:r>
-    </w:p>
-    <w:p>
-      <w:pPr>
-        <w:rPr>
-          <w:highlight w:val="green"/>
-        </w:rPr>
-      </w:pPr>
-      <w:r>
-        <w:rPr>
-          <w:highlight w:val="green"/>
-        </w:rPr>
-        <w:t xml:space="preserve">  - Search for "-STMT-" directly</w:t>
-      </w:r>
-    </w:p>
-    <w:p>
-      <w:pPr>
-        <w:rPr>
-          <w:highlight w:val="green"/>
-        </w:rPr>
-      </w:pPr>
-      <w:r>
-        <w:rPr>
-          <w:highlight w:val="green"/>
-        </w:rPr>
-        <w:t xml:space="preserve">  - Warning: "No editable transactions found"</w:t>
-      </w:r>
-    </w:p>
-    <w:p>
-      <w:r>
-        <w:rPr>
-          <w:highlight w:val="green"/>
-        </w:rPr>
-        <w:t xml:space="preserve">  - NO data editor shown</w:t>
-      </w:r>
-    </w:p>
-    <w:p/>
-    <w:p>
-      <w:r>
-        <w:t xml:space="preserve">  3. Edit Policies - Editing</w:t>
-      </w:r>
-    </w:p>
-    <w:p/>
-    <w:p>
-      <w:pPr>
-        <w:rPr>
-          <w:highlight w:val="green"/>
-        </w:rPr>
-      </w:pPr>
-      <w:r>
-        <w:t xml:space="preserve">  </w:t>
-      </w:r>
-      <w:r>
-        <w:rPr>
-          <w:highlight w:val="green"/>
-        </w:rPr>
-        <w:t>Test 3.1: Edit Regular</w:t>
-      </w:r>
-    </w:p>
-    <w:p>
-      <w:pPr>
-        <w:rPr>
-          <w:highlight w:val="green"/>
-        </w:rPr>
-      </w:pPr>
-      <w:r>
-        <w:rPr>
-          <w:highlight w:val="green"/>
-        </w:rPr>
-        <w:t xml:space="preserve">  - Select and edit regular </w:t>
-      </w:r>
-      <w:proofErr w:type="gramStart"/>
-      <w:r>
-        <w:rPr>
-          <w:highlight w:val="green"/>
-        </w:rPr>
-        <w:t>transaction</w:t>
-      </w:r>
-      <w:proofErr w:type="gramEnd"/>
-    </w:p>
-    <w:p>
-      <w:pPr>
-        <w:rPr>
-          <w:highlight w:val="green"/>
-        </w:rPr>
-      </w:pPr>
-      <w:r>
-        <w:rPr>
-          <w:highlight w:val="green"/>
-        </w:rPr>
-        <w:t xml:space="preserve">  - Form opens normally</w:t>
-      </w:r>
-    </w:p>
-    <w:p>
-      <w:r>
-        <w:rPr>
-          <w:highlight w:val="green"/>
-        </w:rPr>
-        <w:t xml:space="preserve">  - Changes save properly</w:t>
-      </w:r>
-    </w:p>
-    <w:p/>
-    <w:p>
-      <w:pPr>
-        <w:rPr>
-          <w:highlight w:val="green"/>
-        </w:rPr>
-      </w:pPr>
-      <w:r>
-        <w:t xml:space="preserve">  </w:t>
-      </w:r>
-      <w:r>
-        <w:rPr>
-          <w:highlight w:val="green"/>
-        </w:rPr>
-        <w:t>Test 3.2: Edit Reconciliation</w:t>
-      </w:r>
-    </w:p>
-    <w:p>
-      <w:pPr>
-        <w:rPr>
-          <w:highlight w:val="green"/>
-        </w:rPr>
-      </w:pPr>
-      <w:r>
-        <w:rPr>
-          <w:highlight w:val="green"/>
-        </w:rPr>
-        <w:t xml:space="preserve">  - If reconciliation appears, try to edit</w:t>
-      </w:r>
-    </w:p>
-    <w:p>
-      <w:pPr>
-        <w:rPr>
-          <w:highlight w:val="green"/>
-        </w:rPr>
-      </w:pPr>
-      <w:r>
-        <w:rPr>
-          <w:highlight w:val="green"/>
-        </w:rPr>
-        <w:t xml:space="preserve">  - Error: "</w:t>
-      </w:r>
-      <w:r>
-        <w:rPr>
-          <w:rFonts w:ascii="Segoe UI Emoji" w:hAnsi="Segoe UI Emoji" w:cs="Segoe UI Emoji"/>
-          <w:highlight w:val="green"/>
-        </w:rPr>
-        <w:t>🔒</w:t>
-      </w:r>
-      <w:r>
-        <w:rPr>
-          <w:highlight w:val="green"/>
-        </w:rPr>
-        <w:t xml:space="preserve"> This is a reconciliation transaction"</w:t>
-      </w:r>
-    </w:p>
-    <w:p>
-      <w:r>
-        <w:rPr>
-          <w:highlight w:val="green"/>
-        </w:rPr>
-        <w:t xml:space="preserve">  - Directed to use Reconciliation page</w:t>
-      </w:r>
-    </w:p>
-    <w:p/>
-    <w:p>
-      <w:r>
-        <w:t xml:space="preserve">  4. Edit Policies - Deletion</w:t>
-      </w:r>
-    </w:p>
-    <w:p/>
-    <w:p>
-      <w:r>
-        <w:t xml:space="preserve">  Test 4.1: Delete Regular</w:t>
-      </w:r>
-    </w:p>
-    <w:p>
-      <w:r>
-        <w:t xml:space="preserve">  - Select regular transactions</w:t>
-      </w:r>
-    </w:p>
-    <w:p>
-      <w:r>
-        <w:t xml:space="preserve">  - Delete works normally</w:t>
-      </w:r>
-    </w:p>
-    <w:p/>
-    <w:p>
-      <w:r>
-        <w:t xml:space="preserve">  Test 4.2: Delete Reconciliation</w:t>
-      </w:r>
-    </w:p>
-    <w:p>
-      <w:r>
-        <w:t xml:space="preserve">  - If reconciliation appears, try to delete</w:t>
-      </w:r>
-    </w:p>
-    <w:p>
-      <w:r>
-        <w:lastRenderedPageBreak/>
-        <w:t xml:space="preserve">  - Error: "</w:t>
       </w:r>
       <w:r>
         <w:rPr>
           <w:rFonts w:ascii="Segoe UI Emoji" w:hAnsi="Segoe UI Emoji" w:cs="Segoe UI Emoji"/>
         </w:rPr>
-        <w:t>🔒</w:t>
-      </w:r>
-      <w:r>
-        <w:t xml:space="preserve"> Cannot delete X reconciliation transaction(s)"</w:t>
-      </w:r>
-    </w:p>
-    <w:p>
-      <w:r>
-        <w:t xml:space="preserve">  - Transactions NOT deleted</w:t>
+        <w:t>✅</w:t>
+      </w:r>
+      <w:r>
+        <w:t xml:space="preserve"> Add New Policy Transaction Page</w:t>
       </w:r>
     </w:p>
     <w:p/>
     <w:p>
       <w:r>
-        <w:t xml:space="preserve">  5. Data Integrity</w:t>
+        <w:t xml:space="preserve">  Test Basic Entry:</w:t>
+      </w:r>
+    </w:p>
+    <w:p>
+      <w:r>
+        <w:t xml:space="preserve">  - Enter Premium Sold: $10,000</w:t>
+      </w:r>
+    </w:p>
+    <w:p>
+      <w:r>
+        <w:t xml:space="preserve">  - Enter Policy Taxes &amp; Fees: $500</w:t>
+      </w:r>
+    </w:p>
+    <w:p>
+      <w:r>
+        <w:t xml:space="preserve">  - Enter Broker Fee: $250</w:t>
+      </w:r>
+    </w:p>
+    <w:p>
+      <w:r>
+        <w:t xml:space="preserve">  - Verify Commissionable Premium shows: $9,500</w:t>
       </w:r>
     </w:p>
     <w:p/>
     <w:p>
       <w:r>
-        <w:t xml:space="preserve">  Test 5.1: Reconciliation Page</w:t>
-      </w:r>
-    </w:p>
-    <w:p>
-      <w:r>
-        <w:t xml:space="preserve">  - All -STMT-, -VOID-, -ADJ- visible there</w:t>
-      </w:r>
-    </w:p>
-    <w:p>
-      <w:r>
-        <w:t xml:space="preserve">  - Functions work normally</w:t>
+        <w:t xml:space="preserve">  Test Commission Calculations:</w:t>
+      </w:r>
+    </w:p>
+    <w:p>
+      <w:r>
+        <w:t xml:space="preserve">  - Enter Policy Gross Comm %: 20%</w:t>
+      </w:r>
+    </w:p>
+    <w:p>
+      <w:r>
+        <w:t xml:space="preserve">  - Select Transaction Type: NEW</w:t>
+      </w:r>
+    </w:p>
+    <w:p>
+      <w:r>
+        <w:t xml:space="preserve">  - Verify Agency Comm = $1,900 (20% of $9,500, not $10,000)</w:t>
+      </w:r>
+    </w:p>
+    <w:p>
+      <w:r>
+        <w:t xml:space="preserve">  - Verify Agent Comm = $950 (50% of $1,900)</w:t>
+      </w:r>
+    </w:p>
+    <w:p>
+      <w:r>
+        <w:t xml:space="preserve">  - Verify Broker Fee Agent Comm = $125 (50% of $250)</w:t>
+      </w:r>
+    </w:p>
+    <w:p>
+      <w:r>
+        <w:t xml:space="preserve">  - Verify Total Agent Comm = $1,075 ($950 + $125)</w:t>
       </w:r>
     </w:p>
     <w:p/>
     <w:p>
       <w:r>
-        <w:t xml:space="preserve">  Test 5.2: Transaction Counts</w:t>
-      </w:r>
-    </w:p>
-    <w:p>
-      <w:r>
-        <w:t xml:space="preserve">  - Editable count + Reconciliation count = Total count</w:t>
+        <w:t xml:space="preserve">  Test Save:</w:t>
+      </w:r>
+    </w:p>
+    <w:p>
+      <w:r>
+        <w:t xml:space="preserve">  - Fill in required fields (Customer, Policy Number)</w:t>
+      </w:r>
+    </w:p>
+    <w:p>
+      <w:r>
+        <w:t xml:space="preserve">  - Save the transaction</w:t>
+      </w:r>
+    </w:p>
+    <w:p>
+      <w:r>
+        <w:t xml:space="preserve">  - Verify success message appears</w:t>
       </w:r>
     </w:p>
     <w:p/>
     <w:p>
       <w:r>
-        <w:t xml:space="preserve">  6. Edge Cases</w:t>
+        <w:t xml:space="preserve">  </w:t>
+      </w:r>
+      <w:r>
+        <w:rPr>
+          <w:rFonts w:ascii="Segoe UI Emoji" w:hAnsi="Segoe UI Emoji" w:cs="Segoe UI Emoji"/>
+        </w:rPr>
+        <w:t>✅</w:t>
+      </w:r>
+      <w:r>
+        <w:t xml:space="preserve"> Edit Policy Transactions Page</w:t>
       </w:r>
     </w:p>
     <w:p/>
     <w:p>
       <w:r>
-        <w:t xml:space="preserve">  - Special character searches work</w:t>
-      </w:r>
-    </w:p>
-    <w:p>
-      <w:r>
-        <w:t xml:space="preserve">  - Auto-save doesn't affect reconciliation protection</w:t>
+        <w:t xml:space="preserve">  - Search for the policy you just created</w:t>
+      </w:r>
+    </w:p>
+    <w:p>
+      <w:r>
+        <w:t xml:space="preserve">  - Click to edit it</w:t>
+      </w:r>
+    </w:p>
+    <w:p>
+      <w:r>
+        <w:t xml:space="preserve">  - Verify all new fields appear with saved values</w:t>
+      </w:r>
+    </w:p>
+    <w:p>
+      <w:r>
+        <w:t xml:space="preserve">  - Change Broker Fee to $500</w:t>
+      </w:r>
+    </w:p>
+    <w:p>
+      <w:r>
+        <w:lastRenderedPageBreak/>
+        <w:t xml:space="preserve">  - Verify Broker Fee Agent Comm updates to $250</w:t>
+      </w:r>
+    </w:p>
+    <w:p>
+      <w:r>
+        <w:t xml:space="preserve">  - Verify Total Agent Comm updates correctly</w:t>
+      </w:r>
+    </w:p>
+    <w:p/>
+    <w:p>
+      <w:r>
+        <w:t xml:space="preserve">  </w:t>
+      </w:r>
+      <w:r>
+        <w:rPr>
+          <w:rFonts w:ascii="Segoe UI Emoji" w:hAnsi="Segoe UI Emoji" w:cs="Segoe UI Emoji"/>
+        </w:rPr>
+        <w:t>✅</w:t>
+      </w:r>
+      <w:r>
+        <w:t xml:space="preserve"> All Policy Transactions Page</w:t>
+      </w:r>
+    </w:p>
+    <w:p/>
+    <w:p>
+      <w:r>
+        <w:t xml:space="preserve">  - Toggle "Show Formulas" ON</w:t>
+      </w:r>
+    </w:p>
+    <w:p>
+      <w:r>
+        <w:t xml:space="preserve">  - Verify new columns appear: Commissionable Premium, Broker Fee Agent Comm, Total Agent Comm</w:t>
+      </w:r>
+    </w:p>
+    <w:p>
+      <w:r>
+        <w:t xml:space="preserve">  - Verify calculations show with indicators (✓, </w:t>
+      </w:r>
+      <w:r>
+        <w:rPr>
+          <w:rFonts w:ascii="Segoe UI Emoji" w:hAnsi="Segoe UI Emoji" w:cs="Segoe UI Emoji"/>
+        </w:rPr>
+        <w:t>✏️</w:t>
+      </w:r>
+      <w:r>
+        <w:t>, etc.)</w:t>
+      </w:r>
+    </w:p>
+    <w:p>
+      <w:r>
+        <w:t xml:space="preserve">  - Toggle "Show Formulas" OFF</w:t>
+      </w:r>
+    </w:p>
+    <w:p>
+      <w:r>
+        <w:t xml:space="preserve">  - Verify actual database values display</w:t>
+      </w:r>
+    </w:p>
+    <w:p/>
+    <w:p>
+      <w:r>
+        <w:t xml:space="preserve">  </w:t>
+      </w:r>
+      <w:r>
+        <w:rPr>
+          <w:rFonts w:ascii="Segoe UI Emoji" w:hAnsi="Segoe UI Emoji" w:cs="Segoe UI Emoji"/>
+        </w:rPr>
+        <w:t>✅</w:t>
+      </w:r>
+      <w:r>
+        <w:t xml:space="preserve"> Edge Cases to Test</w:t>
+      </w:r>
+    </w:p>
+    <w:p/>
+    <w:p>
+      <w:r>
+        <w:t xml:space="preserve">  - Enter $0 for Policy Taxes &amp; Fees (Commissionable = Premium)</w:t>
+      </w:r>
+    </w:p>
+    <w:p>
+      <w:r>
+        <w:t xml:space="preserve">  - Enter $0 for Broker Fee (Total Comm = Agent Comm only)</w:t>
+      </w:r>
+    </w:p>
+    <w:p>
+      <w:r>
+        <w:t xml:space="preserve">  - Test RWL transaction (25% commission but still 50% on broker fee)</w:t>
+      </w:r>
+    </w:p>
+    <w:p>
+      <w:r>
+        <w:t xml:space="preserve">  - Test negative premium (endorsement reduction)</w:t>
+      </w:r>
+    </w:p>
+    <w:p>
+      <w:r>
+        <w:t xml:space="preserve">  </w:t>
       </w:r>
     </w:p>
     <w:p>
@@ -1889,7 +1464,6 @@
     <w:next w:val="Normal"/>
     <w:link w:val="Heading4Char"/>
     <w:uiPriority w:val="9"/>
-    <w:semiHidden/>
     <w:unhideWhenUsed/>
     <w:qFormat/>
     <w:rsid w:val="009B05AA"/>
@@ -2085,7 +1659,6 @@
     <w:basedOn w:val="DefaultParagraphFont"/>
     <w:link w:val="Heading4"/>
     <w:uiPriority w:val="9"/>
-    <w:semiHidden/>
     <w:rsid w:val="009B05AA"/>
     <w:rPr>
       <w:rFonts w:eastAsiaTheme="majorEastAsia" w:cstheme="majorBidi"/>

</xml_diff>

<commit_message>
fix: Resolve duplicate transaction creation on inline add/edit (v3.5.5)
- Fixed issue where editing inline-added transactions created duplicates
- Enhanced modal save logic to check database for existing Transaction ID
- Added fallback check when _id is not available in session state
- Ensures proper UPDATE operation for records that exist in database
- Users can now safely add transactions inline and immediately edit them

Also includes comprehensive documentation updates for all recent versions.

🤖 Generated with [Claude Code](https://claude.ai/code)

Co-Authored-By: Claude <noreply@anthropic.com>
</commit_message>
<xml_diff>
--- a/FIX LIST.docx
+++ b/FIX LIST.docx
@@ -464,263 +464,20 @@
     <w:p/>
     <w:p>
       <w:pPr>
-        <w:rPr>
-          <w:b/>
-          <w:bCs/>
-          <w:sz w:val="32"/>
-          <w:szCs w:val="32"/>
-        </w:rPr>
-      </w:pPr>
-      <w:r>
-        <w:rPr>
-          <w:b/>
-          <w:bCs/>
-          <w:sz w:val="32"/>
-          <w:szCs w:val="32"/>
-        </w:rPr>
-        <w:t>Quick Test Checklist for Broker Fees &amp; Tax Implementation</w:t>
-      </w:r>
-    </w:p>
-    <w:p/>
-    <w:p>
-      <w:r>
-        <w:t xml:space="preserve">  </w:t>
-      </w:r>
-      <w:r>
-        <w:rPr>
-          <w:rFonts w:ascii="Segoe UI Emoji" w:hAnsi="Segoe UI Emoji" w:cs="Segoe UI Emoji"/>
-        </w:rPr>
-        <w:t>✅</w:t>
-      </w:r>
-      <w:r>
-        <w:t xml:space="preserve"> Add New Policy Transaction Page</w:t>
-      </w:r>
-    </w:p>
-    <w:p/>
-    <w:p>
-      <w:r>
-        <w:t xml:space="preserve">  Test Basic Entry:</w:t>
-      </w:r>
-    </w:p>
-    <w:p>
-      <w:r>
-        <w:t xml:space="preserve">  - Enter Premium Sold: $10,000</w:t>
-      </w:r>
-    </w:p>
-    <w:p>
-      <w:r>
-        <w:t xml:space="preserve">  - Enter Policy Taxes &amp; Fees: $500</w:t>
-      </w:r>
-    </w:p>
-    <w:p>
-      <w:r>
-        <w:t xml:space="preserve">  - Enter Broker Fee: $250</w:t>
-      </w:r>
-    </w:p>
-    <w:p>
-      <w:r>
-        <w:t xml:space="preserve">  - Verify Commissionable Premium shows: $9,500</w:t>
-      </w:r>
-    </w:p>
-    <w:p/>
-    <w:p>
-      <w:r>
-        <w:t xml:space="preserve">  Test Commission Calculations:</w:t>
-      </w:r>
-    </w:p>
-    <w:p>
-      <w:r>
-        <w:t xml:space="preserve">  - Enter Policy Gross Comm %: 20%</w:t>
-      </w:r>
-    </w:p>
-    <w:p>
-      <w:r>
-        <w:t xml:space="preserve">  - Select Transaction Type: NEW</w:t>
-      </w:r>
-    </w:p>
-    <w:p>
-      <w:r>
-        <w:t xml:space="preserve">  - Verify Agency Comm = $1,900 (20% of $9,500, not $10,000)</w:t>
-      </w:r>
-    </w:p>
-    <w:p>
-      <w:r>
-        <w:t xml:space="preserve">  - Verify Agent Comm = $950 (50% of $1,900)</w:t>
-      </w:r>
-    </w:p>
-    <w:p>
-      <w:r>
-        <w:t xml:space="preserve">  - Verify Broker Fee Agent Comm = $125 (50% of $250)</w:t>
-      </w:r>
-    </w:p>
-    <w:p>
-      <w:r>
-        <w:t xml:space="preserve">  - Verify Total Agent Comm = $1,075 ($950 + $125)</w:t>
-      </w:r>
-    </w:p>
-    <w:p/>
-    <w:p>
-      <w:r>
-        <w:t xml:space="preserve">  Test Save:</w:t>
-      </w:r>
-    </w:p>
-    <w:p>
-      <w:r>
-        <w:t xml:space="preserve">  - Fill in required fields (Customer, Policy Number)</w:t>
-      </w:r>
-    </w:p>
-    <w:p>
-      <w:r>
-        <w:t xml:space="preserve">  - Save the transaction</w:t>
-      </w:r>
-    </w:p>
-    <w:p>
-      <w:r>
-        <w:t xml:space="preserve">  - Verify success message appears</w:t>
-      </w:r>
-    </w:p>
-    <w:p/>
-    <w:p>
-      <w:r>
-        <w:t xml:space="preserve">  </w:t>
-      </w:r>
-      <w:r>
-        <w:rPr>
-          <w:rFonts w:ascii="Segoe UI Emoji" w:hAnsi="Segoe UI Emoji" w:cs="Segoe UI Emoji"/>
-        </w:rPr>
-        <w:t>✅</w:t>
-      </w:r>
-      <w:r>
-        <w:t xml:space="preserve"> Edit Policy Transactions Page</w:t>
-      </w:r>
-    </w:p>
-    <w:p/>
-    <w:p>
-      <w:r>
-        <w:t xml:space="preserve">  - Search for the policy you just created</w:t>
-      </w:r>
-    </w:p>
-    <w:p>
-      <w:r>
-        <w:t xml:space="preserve">  - Click to edit it</w:t>
-      </w:r>
-    </w:p>
-    <w:p>
-      <w:r>
-        <w:t xml:space="preserve">  - Verify all new fields appear with saved values</w:t>
-      </w:r>
-    </w:p>
-    <w:p>
-      <w:r>
-        <w:t xml:space="preserve">  - Change Broker Fee to $500</w:t>
-      </w:r>
-    </w:p>
-    <w:p>
+        <w:pStyle w:val="ListParagraph"/>
+      </w:pPr>
+      <w:r>
+        <w:t> Don't change app code. What impact would it have on the other pages and the rest of the app if we delete the "Admin Panel" page. Are there items, features, formulas, fields etc... that will cause harm to   │</w:t>
+      </w:r>
+    </w:p>
+    <w:p>
+      <w:pPr>
+        <w:pStyle w:val="ListParagraph"/>
+      </w:pPr>
       <w:r>
         <w:lastRenderedPageBreak/>
-        <w:t xml:space="preserve">  - Verify Broker Fee Agent Comm updates to $250</w:t>
-      </w:r>
-    </w:p>
-    <w:p>
-      <w:r>
-        <w:t xml:space="preserve">  - Verify Total Agent Comm updates correctly</w:t>
-      </w:r>
-    </w:p>
-    <w:p/>
-    <w:p>
-      <w:r>
-        <w:t xml:space="preserve">  </w:t>
-      </w:r>
-      <w:r>
-        <w:rPr>
-          <w:rFonts w:ascii="Segoe UI Emoji" w:hAnsi="Segoe UI Emoji" w:cs="Segoe UI Emoji"/>
-        </w:rPr>
-        <w:t>✅</w:t>
-      </w:r>
-      <w:r>
-        <w:t xml:space="preserve"> All Policy Transactions Page</w:t>
-      </w:r>
-    </w:p>
-    <w:p/>
-    <w:p>
-      <w:r>
-        <w:t xml:space="preserve">  - Toggle "Show Formulas" ON</w:t>
-      </w:r>
-    </w:p>
-    <w:p>
-      <w:r>
-        <w:t xml:space="preserve">  - Verify new columns appear: Commissionable Premium, Broker Fee Agent Comm, Total Agent Comm</w:t>
-      </w:r>
-    </w:p>
-    <w:p>
-      <w:r>
-        <w:t xml:space="preserve">  - Verify calculations show with indicators (✓, </w:t>
-      </w:r>
-      <w:r>
-        <w:rPr>
-          <w:rFonts w:ascii="Segoe UI Emoji" w:hAnsi="Segoe UI Emoji" w:cs="Segoe UI Emoji"/>
-        </w:rPr>
-        <w:t>✏️</w:t>
-      </w:r>
-      <w:r>
-        <w:t>, etc.)</w:t>
-      </w:r>
-    </w:p>
-    <w:p>
-      <w:r>
-        <w:t xml:space="preserve">  - Toggle "Show Formulas" OFF</w:t>
-      </w:r>
-    </w:p>
-    <w:p>
-      <w:r>
-        <w:t xml:space="preserve">  - Verify actual database values display</w:t>
-      </w:r>
-    </w:p>
-    <w:p/>
-    <w:p>
-      <w:r>
-        <w:t xml:space="preserve">  </w:t>
-      </w:r>
-      <w:r>
-        <w:rPr>
-          <w:rFonts w:ascii="Segoe UI Emoji" w:hAnsi="Segoe UI Emoji" w:cs="Segoe UI Emoji"/>
-        </w:rPr>
-        <w:t>✅</w:t>
-      </w:r>
-      <w:r>
-        <w:t xml:space="preserve"> Edge Cases to Test</w:t>
-      </w:r>
-    </w:p>
-    <w:p/>
-    <w:p>
-      <w:r>
-        <w:t xml:space="preserve">  - Enter $0 for Policy Taxes &amp; Fees (Commissionable = Premium)</w:t>
-      </w:r>
-    </w:p>
-    <w:p>
-      <w:r>
-        <w:t xml:space="preserve">  - Enter $0 for Broker Fee (Total Comm = Agent Comm only)</w:t>
-      </w:r>
-    </w:p>
-    <w:p>
-      <w:r>
-        <w:t xml:space="preserve">  - Test RWL transaction (25% commission but still 50% on broker fee)</w:t>
-      </w:r>
-    </w:p>
-    <w:p>
-      <w:r>
-        <w:t xml:space="preserve">  - Test negative premium (endorsement reduction)</w:t>
-      </w:r>
-    </w:p>
-    <w:p>
-      <w:r>
-        <w:t xml:space="preserve">  </w:t>
-      </w:r>
-    </w:p>
-    <w:p>
-      <w:pPr>
-        <w:pStyle w:val="ListParagraph"/>
-      </w:pPr>
+        <w:t>│   any other part of the app by deleting the "Accounting" page. The reason I want to do this is because we copied lots of things from there and used them on the "Reconciliation" page.</w:t>
+      </w:r>
     </w:p>
     <w:sectPr>
       <w:headerReference w:type="default" r:id="rId7"/>
@@ -1591,6 +1348,7 @@
   <w:style w:type="character" w:default="1" w:styleId="DefaultParagraphFont">
     <w:name w:val="Default Paragraph Font"/>
     <w:uiPriority w:val="1"/>
+    <w:semiHidden/>
     <w:unhideWhenUsed/>
   </w:style>
   <w:style w:type="table" w:default="1" w:styleId="TableNormal">

</xml_diff>